<commit_message>
Remove Kendo no more use, Display users in Admin Panel (in-progress, filters & sorting remaining) Update DB Schema (MobilePhone to PhoneNumber)
</commit_message>
<xml_diff>
--- a/OMS/Documents/DB Schema.docx
+++ b/OMS/Documents/DB Schema.docx
@@ -1165,8 +1165,10 @@
           </w:tcPr>
           <w:p>
             <w:r>
-              <w:t>MobilePhone</w:t>
-            </w:r>
+              <w:t>PhoneNumber</w:t>
+            </w:r>
+            <w:bookmarkStart w:id="0" w:name="_GoBack"/>
+            <w:bookmarkEnd w:id="0"/>
           </w:p>
         </w:tc>
         <w:tc>
@@ -4058,11 +4060,9 @@
             <w:tcW w:w="2025" w:type="dxa"/>
           </w:tcPr>
           <w:p>
-            <w:bookmarkStart w:id="0" w:name="_GoBack"/>
             <w:r>
               <w:t>Percent Complete</w:t>
             </w:r>
-            <w:bookmarkEnd w:id="0"/>
           </w:p>
         </w:tc>
         <w:tc>

</xml_diff>